<commit_message>
More stuff added to MOP overview will finish tmw
</commit_message>
<xml_diff>
--- a/CMQA/Mission Overview/Mission Operations Overview.docx
+++ b/CMQA/Mission Overview/Mission Operations Overview.docx
@@ -1921,10 +1921,7 @@
     <w:p/>
     <w:p/>
     <w:p/>
-    <w:p>
-      <w:bookmarkStart w:id="1" w:name="_GoBack"/>
-      <w:bookmarkEnd w:id="1"/>
-    </w:p>
+    <w:p/>
     <w:p/>
     <w:p/>
     <w:p/>
@@ -1933,6 +1930,15 @@
     <w:p/>
     <w:sdt>
       <w:sdtPr>
+        <w:rPr>
+          <w:rFonts w:ascii="Times New Roman" w:eastAsia="SimSun" w:hAnsi="Times New Roman" w:cs="Mangal"/>
+          <w:b w:val="0"/>
+          <w:color w:val="auto"/>
+          <w:kern w:val="1"/>
+          <w:sz w:val="22"/>
+          <w:szCs w:val="22"/>
+          <w:lang w:eastAsia="en-US"/>
+        </w:rPr>
         <w:id w:val="1766188470"/>
         <w:docPartObj>
           <w:docPartGallery w:val="Table of Contents"/>
@@ -1941,14 +1947,8 @@
       </w:sdtPr>
       <w:sdtEndPr>
         <w:rPr>
-          <w:rFonts w:ascii="Times New Roman" w:eastAsia="SimSun" w:hAnsi="Times New Roman" w:cs="Mangal"/>
           <w:bCs/>
           <w:noProof/>
-          <w:color w:val="auto"/>
-          <w:kern w:val="1"/>
-          <w:sz w:val="22"/>
-          <w:szCs w:val="22"/>
-          <w:lang w:eastAsia="en-US"/>
         </w:rPr>
       </w:sdtEndPr>
       <w:sdtContent>
@@ -2437,8 +2437,8 @@
       <w:pPr>
         <w:pStyle w:val="Heading1"/>
       </w:pPr>
-      <w:bookmarkStart w:id="2" w:name="_Toc384581426"/>
-      <w:bookmarkStart w:id="3" w:name="_Toc384581461"/>
+      <w:bookmarkStart w:id="1" w:name="_Toc384581426"/>
+      <w:bookmarkStart w:id="2" w:name="_Toc384581461"/>
       <w:r>
         <w:lastRenderedPageBreak/>
         <w:t xml:space="preserve">The </w:t>
@@ -2446,8 +2446,8 @@
       <w:r>
         <w:t>Ground Station</w:t>
       </w:r>
+      <w:bookmarkEnd w:id="1"/>
       <w:bookmarkEnd w:id="2"/>
-      <w:bookmarkEnd w:id="3"/>
     </w:p>
     <w:p>
       <w:r>
@@ -2461,13 +2461,13 @@
       <w:r>
         <w:t xml:space="preserve"> </w:t>
       </w:r>
-      <w:bookmarkStart w:id="4" w:name="_Toc384581427"/>
-      <w:bookmarkStart w:id="5" w:name="_Toc384581462"/>
+      <w:bookmarkStart w:id="3" w:name="_Toc384581427"/>
+      <w:bookmarkStart w:id="4" w:name="_Toc384581462"/>
       <w:r>
         <w:t>Ground Station Hardware</w:t>
       </w:r>
+      <w:bookmarkEnd w:id="3"/>
       <w:bookmarkEnd w:id="4"/>
-      <w:bookmarkEnd w:id="5"/>
     </w:p>
     <w:p>
       <w:pPr>
@@ -2486,15 +2486,7 @@
         <w:t xml:space="preserve"> the antennas</w:t>
       </w:r>
       <w:r>
-        <w:t xml:space="preserve">. They </w:t>
-      </w:r>
-      <w:proofErr w:type="gramStart"/>
-      <w:r>
-        <w:t>are described</w:t>
-      </w:r>
-      <w:proofErr w:type="gramEnd"/>
-      <w:r>
-        <w:t xml:space="preserve"> in detail below:</w:t>
+        <w:t>. They are described in detail below:</w:t>
       </w:r>
     </w:p>
     <w:p>
@@ -2518,15 +2510,10 @@
         <w:t>:</w:t>
       </w:r>
       <w:r>
-        <w:t xml:space="preserve"> It is a Kenwood TS-2000 radio. The radio operates on the VHF 144 MHz band and the </w:t>
+        <w:t xml:space="preserve"> It is a Kenwood TS-2000 radio. </w:t>
       </w:r>
-      <w:proofErr w:type="gramStart"/>
       <w:r>
-        <w:t>UHF 430/440</w:t>
-      </w:r>
-      <w:proofErr w:type="gramEnd"/>
-      <w:r>
-        <w:t xml:space="preserve"> MHz band. </w:t>
+        <w:t xml:space="preserve">The radio operates on the VHF 144 MHz band and the UHF 430-440 MHz band. </w:t>
       </w:r>
       <w:r>
         <w:t xml:space="preserve">The transmit power is 50 W. </w:t>
@@ -2577,15 +2564,7 @@
         <w:t>External TNC:</w:t>
       </w:r>
       <w:r>
-        <w:t xml:space="preserve"> The external TNC is a </w:t>
-      </w:r>
-      <w:proofErr w:type="spellStart"/>
-      <w:r>
-        <w:t>Kantronics</w:t>
-      </w:r>
-      <w:proofErr w:type="spellEnd"/>
-      <w:r>
-        <w:t xml:space="preserve"> 9612+. </w:t>
+        <w:t xml:space="preserve"> The external TNC is a Kantronics 9612+. </w:t>
       </w:r>
       <w:r>
         <w:t xml:space="preserve">It is capable of handling GMSK and FSK modulated signals on the AX.25 protocol. </w:t>
@@ -2612,15 +2591,7 @@
         <w:t xml:space="preserve"> </w:t>
       </w:r>
       <w:r>
-        <w:t xml:space="preserve">A G-5500 </w:t>
-      </w:r>
-      <w:proofErr w:type="spellStart"/>
-      <w:r>
-        <w:t>Yaesu</w:t>
-      </w:r>
-      <w:proofErr w:type="spellEnd"/>
-      <w:r>
-        <w:t xml:space="preserve"> controller controls the antenna azimuth and elevation motors. It is capable of traveling 180</w:t>
+        <w:t>A G-5500 Yaesu controller controls the antenna azimuth and elevation motors. It is capable of traveling 180</w:t>
       </w:r>
       <w:r>
         <w:rPr>
@@ -2659,15 +2630,7 @@
         <w:t>Computer Controller:</w:t>
       </w:r>
       <w:r>
-        <w:t xml:space="preserve"> The computer interfaces with the rotor controller via the </w:t>
-      </w:r>
-      <w:proofErr w:type="spellStart"/>
-      <w:r>
-        <w:t>Yaesu</w:t>
-      </w:r>
-      <w:proofErr w:type="spellEnd"/>
-      <w:r>
-        <w:t xml:space="preserve"> GS-232B Computer Controller.</w:t>
+        <w:t xml:space="preserve"> The computer interfaces with the rotor controller via the Yaesu GS-232B Computer Controller.</w:t>
       </w:r>
     </w:p>
     <w:p>
@@ -2677,28 +2640,20 @@
       <w:r>
         <w:t xml:space="preserve"> </w:t>
       </w:r>
-      <w:bookmarkStart w:id="6" w:name="_Toc384581428"/>
-      <w:bookmarkStart w:id="7" w:name="_Toc384581463"/>
+      <w:bookmarkStart w:id="5" w:name="_Toc384581428"/>
+      <w:bookmarkStart w:id="6" w:name="_Toc384581463"/>
       <w:r>
         <w:t>Ground Station Software</w:t>
       </w:r>
+      <w:bookmarkEnd w:id="5"/>
       <w:bookmarkEnd w:id="6"/>
-      <w:bookmarkEnd w:id="7"/>
     </w:p>
     <w:p>
       <w:pPr>
         <w:pStyle w:val="BodyText"/>
       </w:pPr>
       <w:r>
-        <w:t xml:space="preserve">There are three programs used for the ground station to track and command a satellite. They </w:t>
-      </w:r>
-      <w:proofErr w:type="gramStart"/>
-      <w:r>
-        <w:t>are described</w:t>
-      </w:r>
-      <w:proofErr w:type="gramEnd"/>
-      <w:r>
-        <w:t xml:space="preserve"> in detail below:</w:t>
+        <w:t>There are three programs used for the ground station to track and command a satellite. They are described in detail below:</w:t>
       </w:r>
     </w:p>
     <w:p>
@@ -2709,30 +2664,14 @@
           <w:numId w:val="48"/>
         </w:numPr>
       </w:pPr>
-      <w:proofErr w:type="spellStart"/>
       <w:r>
         <w:rPr>
           <w:b/>
         </w:rPr>
-        <w:t>Orbitron</w:t>
-      </w:r>
-      <w:proofErr w:type="spellEnd"/>
-      <w:r>
-        <w:rPr>
-          <w:b/>
-        </w:rPr>
-        <w:t>:</w:t>
+        <w:t>Orbitron:</w:t>
       </w:r>
       <w:r>
-        <w:t xml:space="preserve"> </w:t>
-      </w:r>
-      <w:proofErr w:type="spellStart"/>
-      <w:r>
-        <w:t>Orbitron</w:t>
-      </w:r>
-      <w:proofErr w:type="spellEnd"/>
-      <w:r>
-        <w:t xml:space="preserve"> tracks the spacecraft and determines its azimuth and elevation. It also calculates the Doppler Shift necessary to maintain contact with the spacecraft.</w:t>
+        <w:t xml:space="preserve"> Orbitron tracks the spacecraft and determines its azimuth and elevation. It also calculates the Doppler Shift necessary to maintain contact with the spacecraft.</w:t>
       </w:r>
     </w:p>
     <w:p>
@@ -2743,30 +2682,14 @@
           <w:numId w:val="48"/>
         </w:numPr>
       </w:pPr>
-      <w:proofErr w:type="spellStart"/>
       <w:r>
         <w:rPr>
           <w:b/>
         </w:rPr>
-        <w:t>WispDDE</w:t>
-      </w:r>
-      <w:proofErr w:type="spellEnd"/>
-      <w:r>
-        <w:rPr>
-          <w:b/>
-        </w:rPr>
-        <w:t>:</w:t>
+        <w:t>WispDDE:</w:t>
       </w:r>
       <w:r>
-        <w:t xml:space="preserve"> </w:t>
-      </w:r>
-      <w:proofErr w:type="spellStart"/>
-      <w:r>
-        <w:t>WispDDE</w:t>
-      </w:r>
-      <w:proofErr w:type="spellEnd"/>
-      <w:r>
-        <w:t xml:space="preserve"> sends the commands to the rotor control to move the antenna and to the radio</w:t>
+        <w:t xml:space="preserve"> WispDDE sends the commands to the rotor control to move the antenna and to the radio</w:t>
       </w:r>
       <w:r>
         <w:t xml:space="preserve"> to</w:t>
@@ -2790,52 +2713,1414 @@
         <w:t>Ground Station Software:</w:t>
       </w:r>
       <w:r>
-        <w:t xml:space="preserve"> The ground station software </w:t>
-      </w:r>
-      <w:proofErr w:type="gramStart"/>
-      <w:r>
-        <w:t>was written</w:t>
-      </w:r>
-      <w:proofErr w:type="gramEnd"/>
-      <w:r>
-        <w:t xml:space="preserve"> in house and it is responsible for sending commands to the spacecraft.</w:t>
+        <w:t xml:space="preserve"> The ground station software was written in house and it is responsible for sending commands to the spacecraft.</w:t>
       </w:r>
     </w:p>
     <w:p>
       <w:pPr>
         <w:pStyle w:val="Heading1"/>
       </w:pPr>
-      <w:bookmarkStart w:id="8" w:name="_Toc384581429"/>
-      <w:bookmarkStart w:id="9" w:name="_Toc384581464"/>
+      <w:bookmarkStart w:id="7" w:name="_Toc384581429"/>
+      <w:bookmarkStart w:id="8" w:name="_Toc384581464"/>
       <w:r>
         <w:t>Operator Interface</w:t>
       </w:r>
+      <w:bookmarkEnd w:id="7"/>
       <w:bookmarkEnd w:id="8"/>
-      <w:bookmarkEnd w:id="9"/>
     </w:p>
     <w:p>
-      <w:proofErr w:type="spellStart"/>
       <w:r>
-        <w:t>Msfk</w:t>
+        <w:t xml:space="preserve">The Ground Station software serves as the primary interface between </w:t>
       </w:r>
-      <w:proofErr w:type="gramStart"/>
       <w:r>
-        <w:t>;gmd</w:t>
+        <w:t>the ground station</w:t>
       </w:r>
-      <w:proofErr w:type="spellEnd"/>
-      <w:proofErr w:type="gramEnd"/>
+      <w:r>
+        <w:t xml:space="preserve"> and the satellite. It is where commands originate and telemetry data is decoded. </w:t>
+      </w:r>
+      <w:r>
+        <w:t>It was designed to be user friendly where commands could be sent with</w:t>
+      </w:r>
+      <w:r>
+        <w:t xml:space="preserve"> the click of a button, beacon packets are automatically decoded</w:t>
+      </w:r>
+      <w:r>
+        <w:t xml:space="preserve"> as they are received</w:t>
+      </w:r>
+      <w:r>
+        <w:t>, and the</w:t>
+      </w:r>
+      <w:r>
+        <w:t xml:space="preserve"> beacon</w:t>
+      </w:r>
+      <w:r>
+        <w:t xml:space="preserve"> data is displayed.</w:t>
+      </w:r>
+      <w:r>
+        <w:t xml:space="preserve"> If it is required, commands can be sent manually sent through it. </w:t>
+      </w:r>
+      <w:r>
+        <w:t xml:space="preserve">The software can be quickly </w:t>
+      </w:r>
+      <w:r>
+        <w:t>re</w:t>
+      </w:r>
+      <w:r>
+        <w:t>configured</w:t>
+      </w:r>
+      <w:r>
+        <w:t xml:space="preserve"> to account for changes in the hardware setup.</w:t>
+      </w:r>
+    </w:p>
+    <w:p/>
+    <w:p/>
+    <w:p/>
+    <w:p/>
+    <w:p/>
+    <w:p/>
+    <w:p>
+      <w:pPr>
+        <w:jc w:val="left"/>
+      </w:pPr>
+      <w:r>
+        <w:rPr>
+          <w:noProof/>
+        </w:rPr>
+        <w:lastRenderedPageBreak/>
+        <mc:AlternateContent>
+          <mc:Choice Requires="wps">
+            <w:drawing>
+              <wp:anchor distT="0" distB="0" distL="114300" distR="114300" simplePos="0" relativeHeight="251679744" behindDoc="0" locked="0" layoutInCell="1" allowOverlap="1" wp14:anchorId="3FBAEDE9" wp14:editId="0145E102">
+                <wp:simplePos x="0" y="0"/>
+                <wp:positionH relativeFrom="column">
+                  <wp:posOffset>4496435</wp:posOffset>
+                </wp:positionH>
+                <wp:positionV relativeFrom="paragraph">
+                  <wp:posOffset>-1071245</wp:posOffset>
+                </wp:positionV>
+                <wp:extent cx="356235" cy="391795"/>
+                <wp:effectExtent l="0" t="0" r="0" b="0"/>
+                <wp:wrapNone/>
+                <wp:docPr id="15" name="Text Box 15"/>
+                <wp:cNvGraphicFramePr/>
+                <a:graphic xmlns:a="http://schemas.openxmlformats.org/drawingml/2006/main">
+                  <a:graphicData uri="http://schemas.microsoft.com/office/word/2010/wordprocessingShape">
+                    <wps:wsp>
+                      <wps:cNvSpPr txBox="1"/>
+                      <wps:spPr>
+                        <a:xfrm>
+                          <a:off x="0" y="0"/>
+                          <a:ext cx="356235" cy="391795"/>
+                        </a:xfrm>
+                        <a:prstGeom prst="rect">
+                          <a:avLst/>
+                        </a:prstGeom>
+                        <a:noFill/>
+                        <a:ln w="6350">
+                          <a:noFill/>
+                        </a:ln>
+                        <a:effectLst/>
+                      </wps:spPr>
+                      <wps:style>
+                        <a:lnRef idx="0">
+                          <a:schemeClr val="accent1"/>
+                        </a:lnRef>
+                        <a:fillRef idx="0">
+                          <a:schemeClr val="accent1"/>
+                        </a:fillRef>
+                        <a:effectRef idx="0">
+                          <a:schemeClr val="accent1"/>
+                        </a:effectRef>
+                        <a:fontRef idx="minor">
+                          <a:schemeClr val="dk1"/>
+                        </a:fontRef>
+                      </wps:style>
+                      <wps:txbx>
+                        <w:txbxContent>
+                          <w:p>
+                            <w:pPr>
+                              <w:rPr>
+                                <w:b/>
+                                <w:color w:val="C0504D" w:themeColor="accent2"/>
+                                <w:sz w:val="40"/>
+                              </w:rPr>
+                            </w:pPr>
+                            <w:r>
+                              <w:rPr>
+                                <w:b/>
+                                <w:color w:val="C0504D" w:themeColor="accent2"/>
+                                <w:sz w:val="40"/>
+                              </w:rPr>
+                              <w:t>9</w:t>
+                            </w:r>
+                          </w:p>
+                        </w:txbxContent>
+                      </wps:txbx>
+                      <wps:bodyPr rot="0" spcFirstLastPara="0" vertOverflow="overflow" horzOverflow="overflow" vert="horz" wrap="square" lIns="91440" tIns="45720" rIns="91440" bIns="45720" numCol="1" spcCol="0" rtlCol="0" fromWordArt="0" anchor="t" anchorCtr="0" forceAA="0" compatLnSpc="1">
+                        <a:prstTxWarp prst="textNoShape">
+                          <a:avLst/>
+                        </a:prstTxWarp>
+                        <a:noAutofit/>
+                      </wps:bodyPr>
+                    </wps:wsp>
+                  </a:graphicData>
+                </a:graphic>
+                <wp14:sizeRelH relativeFrom="margin">
+                  <wp14:pctWidth>0</wp14:pctWidth>
+                </wp14:sizeRelH>
+                <wp14:sizeRelV relativeFrom="margin">
+                  <wp14:pctHeight>0</wp14:pctHeight>
+                </wp14:sizeRelV>
+              </wp:anchor>
+            </w:drawing>
+          </mc:Choice>
+          <mc:Fallback>
+            <w:pict>
+              <v:shape id="Text Box 15" o:spid="_x0000_s1027" type="#_x0000_t202" style="position:absolute;margin-left:354.05pt;margin-top:-84.35pt;width:28.05pt;height:30.85pt;z-index:251679744;visibility:visible;mso-wrap-style:square;mso-width-percent:0;mso-height-percent:0;mso-wrap-distance-left:9pt;mso-wrap-distance-top:0;mso-wrap-distance-right:9pt;mso-wrap-distance-bottom:0;mso-position-horizontal:absolute;mso-position-horizontal-relative:text;mso-position-vertical:absolute;mso-position-vertical-relative:text;mso-width-percent:0;mso-height-percent:0;mso-width-relative:margin;mso-height-relative:margin;v-text-anchor:top" o:gfxdata="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" filled="f" stroked="f" strokeweight=".5pt">
+                <v:textbox>
+                  <w:txbxContent>
+                    <w:p>
+                      <w:pPr>
+                        <w:rPr>
+                          <w:b/>
+                          <w:color w:val="C0504D" w:themeColor="accent2"/>
+                          <w:sz w:val="40"/>
+                        </w:rPr>
+                      </w:pPr>
+                      <w:r>
+                        <w:rPr>
+                          <w:b/>
+                          <w:color w:val="C0504D" w:themeColor="accent2"/>
+                          <w:sz w:val="40"/>
+                        </w:rPr>
+                        <w:t>9</w:t>
+                      </w:r>
+                    </w:p>
+                  </w:txbxContent>
+                </v:textbox>
+              </v:shape>
+            </w:pict>
+          </mc:Fallback>
+        </mc:AlternateContent>
+      </w:r>
+      <w:r>
+        <w:rPr>
+          <w:noProof/>
+        </w:rPr>
+        <mc:AlternateContent>
+          <mc:Choice Requires="wps">
+            <w:drawing>
+              <wp:anchor distT="0" distB="0" distL="114300" distR="114300" simplePos="0" relativeHeight="251677696" behindDoc="0" locked="0" layoutInCell="1" allowOverlap="1" wp14:anchorId="59747FB6" wp14:editId="65545709">
+                <wp:simplePos x="0" y="0"/>
+                <wp:positionH relativeFrom="column">
+                  <wp:posOffset>6289420</wp:posOffset>
+                </wp:positionH>
+                <wp:positionV relativeFrom="paragraph">
+                  <wp:posOffset>-335280</wp:posOffset>
+                </wp:positionV>
+                <wp:extent cx="356235" cy="391795"/>
+                <wp:effectExtent l="0" t="0" r="0" b="0"/>
+                <wp:wrapNone/>
+                <wp:docPr id="14" name="Text Box 14"/>
+                <wp:cNvGraphicFramePr/>
+                <a:graphic xmlns:a="http://schemas.openxmlformats.org/drawingml/2006/main">
+                  <a:graphicData uri="http://schemas.microsoft.com/office/word/2010/wordprocessingShape">
+                    <wps:wsp>
+                      <wps:cNvSpPr txBox="1"/>
+                      <wps:spPr>
+                        <a:xfrm>
+                          <a:off x="0" y="0"/>
+                          <a:ext cx="356235" cy="391795"/>
+                        </a:xfrm>
+                        <a:prstGeom prst="rect">
+                          <a:avLst/>
+                        </a:prstGeom>
+                        <a:noFill/>
+                        <a:ln w="6350">
+                          <a:noFill/>
+                        </a:ln>
+                        <a:effectLst/>
+                      </wps:spPr>
+                      <wps:style>
+                        <a:lnRef idx="0">
+                          <a:schemeClr val="accent1"/>
+                        </a:lnRef>
+                        <a:fillRef idx="0">
+                          <a:schemeClr val="accent1"/>
+                        </a:fillRef>
+                        <a:effectRef idx="0">
+                          <a:schemeClr val="accent1"/>
+                        </a:effectRef>
+                        <a:fontRef idx="minor">
+                          <a:schemeClr val="dk1"/>
+                        </a:fontRef>
+                      </wps:style>
+                      <wps:txbx>
+                        <w:txbxContent>
+                          <w:p>
+                            <w:pPr>
+                              <w:rPr>
+                                <w:b/>
+                                <w:color w:val="C0504D" w:themeColor="accent2"/>
+                                <w:sz w:val="40"/>
+                              </w:rPr>
+                            </w:pPr>
+                            <w:r>
+                              <w:rPr>
+                                <w:b/>
+                                <w:color w:val="C0504D" w:themeColor="accent2"/>
+                                <w:sz w:val="40"/>
+                              </w:rPr>
+                              <w:t>8</w:t>
+                            </w:r>
+                          </w:p>
+                        </w:txbxContent>
+                      </wps:txbx>
+                      <wps:bodyPr rot="0" spcFirstLastPara="0" vertOverflow="overflow" horzOverflow="overflow" vert="horz" wrap="square" lIns="91440" tIns="45720" rIns="91440" bIns="45720" numCol="1" spcCol="0" rtlCol="0" fromWordArt="0" anchor="t" anchorCtr="0" forceAA="0" compatLnSpc="1">
+                        <a:prstTxWarp prst="textNoShape">
+                          <a:avLst/>
+                        </a:prstTxWarp>
+                        <a:noAutofit/>
+                      </wps:bodyPr>
+                    </wps:wsp>
+                  </a:graphicData>
+                </a:graphic>
+                <wp14:sizeRelH relativeFrom="margin">
+                  <wp14:pctWidth>0</wp14:pctWidth>
+                </wp14:sizeRelH>
+                <wp14:sizeRelV relativeFrom="margin">
+                  <wp14:pctHeight>0</wp14:pctHeight>
+                </wp14:sizeRelV>
+              </wp:anchor>
+            </w:drawing>
+          </mc:Choice>
+          <mc:Fallback>
+            <w:pict>
+              <v:shape id="Text Box 14" o:spid="_x0000_s1028" type="#_x0000_t202" style="position:absolute;margin-left:495.25pt;margin-top:-26.4pt;width:28.05pt;height:30.85pt;z-index:251677696;visibility:visible;mso-wrap-style:square;mso-width-percent:0;mso-height-percent:0;mso-wrap-distance-left:9pt;mso-wrap-distance-top:0;mso-wrap-distance-right:9pt;mso-wrap-distance-bottom:0;mso-position-horizontal:absolute;mso-position-horizontal-relative:text;mso-position-vertical:absolute;mso-position-vertical-relative:text;mso-width-percent:0;mso-height-percent:0;mso-width-relative:margin;mso-height-relative:margin;v-text-anchor:top" o:gfxdata="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" filled="f" stroked="f" strokeweight=".5pt">
+                <v:textbox>
+                  <w:txbxContent>
+                    <w:p>
+                      <w:pPr>
+                        <w:rPr>
+                          <w:b/>
+                          <w:color w:val="C0504D" w:themeColor="accent2"/>
+                          <w:sz w:val="40"/>
+                        </w:rPr>
+                      </w:pPr>
+                      <w:r>
+                        <w:rPr>
+                          <w:b/>
+                          <w:color w:val="C0504D" w:themeColor="accent2"/>
+                          <w:sz w:val="40"/>
+                        </w:rPr>
+                        <w:t>8</w:t>
+                      </w:r>
+                    </w:p>
+                  </w:txbxContent>
+                </v:textbox>
+              </v:shape>
+            </w:pict>
+          </mc:Fallback>
+        </mc:AlternateContent>
+      </w:r>
+      <w:r>
+        <w:rPr>
+          <w:noProof/>
+        </w:rPr>
+        <mc:AlternateContent>
+          <mc:Choice Requires="wps">
+            <w:drawing>
+              <wp:anchor distT="0" distB="0" distL="114300" distR="114300" simplePos="0" relativeHeight="251675648" behindDoc="0" locked="0" layoutInCell="1" allowOverlap="1" wp14:anchorId="6F9BE004" wp14:editId="49EDDAEF">
+                <wp:simplePos x="0" y="0"/>
+                <wp:positionH relativeFrom="column">
+                  <wp:posOffset>4282440</wp:posOffset>
+                </wp:positionH>
+                <wp:positionV relativeFrom="paragraph">
+                  <wp:posOffset>-3018790</wp:posOffset>
+                </wp:positionV>
+                <wp:extent cx="356235" cy="391795"/>
+                <wp:effectExtent l="0" t="0" r="0" b="0"/>
+                <wp:wrapNone/>
+                <wp:docPr id="13" name="Text Box 13"/>
+                <wp:cNvGraphicFramePr/>
+                <a:graphic xmlns:a="http://schemas.openxmlformats.org/drawingml/2006/main">
+                  <a:graphicData uri="http://schemas.microsoft.com/office/word/2010/wordprocessingShape">
+                    <wps:wsp>
+                      <wps:cNvSpPr txBox="1"/>
+                      <wps:spPr>
+                        <a:xfrm>
+                          <a:off x="0" y="0"/>
+                          <a:ext cx="356235" cy="391795"/>
+                        </a:xfrm>
+                        <a:prstGeom prst="rect">
+                          <a:avLst/>
+                        </a:prstGeom>
+                        <a:noFill/>
+                        <a:ln w="6350">
+                          <a:noFill/>
+                        </a:ln>
+                        <a:effectLst/>
+                      </wps:spPr>
+                      <wps:style>
+                        <a:lnRef idx="0">
+                          <a:schemeClr val="accent1"/>
+                        </a:lnRef>
+                        <a:fillRef idx="0">
+                          <a:schemeClr val="accent1"/>
+                        </a:fillRef>
+                        <a:effectRef idx="0">
+                          <a:schemeClr val="accent1"/>
+                        </a:effectRef>
+                        <a:fontRef idx="minor">
+                          <a:schemeClr val="dk1"/>
+                        </a:fontRef>
+                      </wps:style>
+                      <wps:txbx>
+                        <w:txbxContent>
+                          <w:p>
+                            <w:pPr>
+                              <w:rPr>
+                                <w:b/>
+                                <w:color w:val="C0504D" w:themeColor="accent2"/>
+                                <w:sz w:val="40"/>
+                              </w:rPr>
+                            </w:pPr>
+                            <w:r>
+                              <w:rPr>
+                                <w:b/>
+                                <w:color w:val="C0504D" w:themeColor="accent2"/>
+                                <w:sz w:val="40"/>
+                              </w:rPr>
+                              <w:t>7</w:t>
+                            </w:r>
+                          </w:p>
+                        </w:txbxContent>
+                      </wps:txbx>
+                      <wps:bodyPr rot="0" spcFirstLastPara="0" vertOverflow="overflow" horzOverflow="overflow" vert="horz" wrap="square" lIns="91440" tIns="45720" rIns="91440" bIns="45720" numCol="1" spcCol="0" rtlCol="0" fromWordArt="0" anchor="t" anchorCtr="0" forceAA="0" compatLnSpc="1">
+                        <a:prstTxWarp prst="textNoShape">
+                          <a:avLst/>
+                        </a:prstTxWarp>
+                        <a:noAutofit/>
+                      </wps:bodyPr>
+                    </wps:wsp>
+                  </a:graphicData>
+                </a:graphic>
+                <wp14:sizeRelH relativeFrom="margin">
+                  <wp14:pctWidth>0</wp14:pctWidth>
+                </wp14:sizeRelH>
+                <wp14:sizeRelV relativeFrom="margin">
+                  <wp14:pctHeight>0</wp14:pctHeight>
+                </wp14:sizeRelV>
+              </wp:anchor>
+            </w:drawing>
+          </mc:Choice>
+          <mc:Fallback>
+            <w:pict>
+              <v:shape id="Text Box 13" o:spid="_x0000_s1029" type="#_x0000_t202" style="position:absolute;margin-left:337.2pt;margin-top:-237.7pt;width:28.05pt;height:30.85pt;z-index:251675648;visibility:visible;mso-wrap-style:square;mso-width-percent:0;mso-height-percent:0;mso-wrap-distance-left:9pt;mso-wrap-distance-top:0;mso-wrap-distance-right:9pt;mso-wrap-distance-bottom:0;mso-position-horizontal:absolute;mso-position-horizontal-relative:text;mso-position-vertical:absolute;mso-position-vertical-relative:text;mso-width-percent:0;mso-height-percent:0;mso-width-relative:margin;mso-height-relative:margin;v-text-anchor:top" o:gfxdata="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" filled="f" stroked="f" strokeweight=".5pt">
+                <v:textbox>
+                  <w:txbxContent>
+                    <w:p>
+                      <w:pPr>
+                        <w:rPr>
+                          <w:b/>
+                          <w:color w:val="C0504D" w:themeColor="accent2"/>
+                          <w:sz w:val="40"/>
+                        </w:rPr>
+                      </w:pPr>
+                      <w:r>
+                        <w:rPr>
+                          <w:b/>
+                          <w:color w:val="C0504D" w:themeColor="accent2"/>
+                          <w:sz w:val="40"/>
+                        </w:rPr>
+                        <w:t>7</w:t>
+                      </w:r>
+                    </w:p>
+                  </w:txbxContent>
+                </v:textbox>
+              </v:shape>
+            </w:pict>
+          </mc:Fallback>
+        </mc:AlternateContent>
+      </w:r>
+      <w:r>
+        <w:rPr>
+          <w:noProof/>
+        </w:rPr>
+        <mc:AlternateContent>
+          <mc:Choice Requires="wps">
+            <w:drawing>
+              <wp:anchor distT="0" distB="0" distL="114300" distR="114300" simplePos="0" relativeHeight="251673600" behindDoc="0" locked="0" layoutInCell="1" allowOverlap="1" wp14:anchorId="44F4E8CD" wp14:editId="0293E27C">
+                <wp:simplePos x="0" y="0"/>
+                <wp:positionH relativeFrom="column">
+                  <wp:posOffset>-59945</wp:posOffset>
+                </wp:positionH>
+                <wp:positionV relativeFrom="paragraph">
+                  <wp:posOffset>-331379</wp:posOffset>
+                </wp:positionV>
+                <wp:extent cx="356235" cy="391795"/>
+                <wp:effectExtent l="0" t="0" r="0" b="0"/>
+                <wp:wrapNone/>
+                <wp:docPr id="12" name="Text Box 12"/>
+                <wp:cNvGraphicFramePr/>
+                <a:graphic xmlns:a="http://schemas.openxmlformats.org/drawingml/2006/main">
+                  <a:graphicData uri="http://schemas.microsoft.com/office/word/2010/wordprocessingShape">
+                    <wps:wsp>
+                      <wps:cNvSpPr txBox="1"/>
+                      <wps:spPr>
+                        <a:xfrm>
+                          <a:off x="0" y="0"/>
+                          <a:ext cx="356235" cy="391795"/>
+                        </a:xfrm>
+                        <a:prstGeom prst="rect">
+                          <a:avLst/>
+                        </a:prstGeom>
+                        <a:noFill/>
+                        <a:ln w="6350">
+                          <a:noFill/>
+                        </a:ln>
+                        <a:effectLst/>
+                      </wps:spPr>
+                      <wps:style>
+                        <a:lnRef idx="0">
+                          <a:schemeClr val="accent1"/>
+                        </a:lnRef>
+                        <a:fillRef idx="0">
+                          <a:schemeClr val="accent1"/>
+                        </a:fillRef>
+                        <a:effectRef idx="0">
+                          <a:schemeClr val="accent1"/>
+                        </a:effectRef>
+                        <a:fontRef idx="minor">
+                          <a:schemeClr val="dk1"/>
+                        </a:fontRef>
+                      </wps:style>
+                      <wps:txbx>
+                        <w:txbxContent>
+                          <w:p>
+                            <w:pPr>
+                              <w:rPr>
+                                <w:b/>
+                                <w:color w:val="C0504D" w:themeColor="accent2"/>
+                                <w:sz w:val="40"/>
+                              </w:rPr>
+                            </w:pPr>
+                            <w:r>
+                              <w:rPr>
+                                <w:b/>
+                                <w:color w:val="C0504D" w:themeColor="accent2"/>
+                                <w:sz w:val="40"/>
+                              </w:rPr>
+                              <w:t>6</w:t>
+                            </w:r>
+                          </w:p>
+                        </w:txbxContent>
+                      </wps:txbx>
+                      <wps:bodyPr rot="0" spcFirstLastPara="0" vertOverflow="overflow" horzOverflow="overflow" vert="horz" wrap="square" lIns="91440" tIns="45720" rIns="91440" bIns="45720" numCol="1" spcCol="0" rtlCol="0" fromWordArt="0" anchor="t" anchorCtr="0" forceAA="0" compatLnSpc="1">
+                        <a:prstTxWarp prst="textNoShape">
+                          <a:avLst/>
+                        </a:prstTxWarp>
+                        <a:noAutofit/>
+                      </wps:bodyPr>
+                    </wps:wsp>
+                  </a:graphicData>
+                </a:graphic>
+                <wp14:sizeRelH relativeFrom="margin">
+                  <wp14:pctWidth>0</wp14:pctWidth>
+                </wp14:sizeRelH>
+                <wp14:sizeRelV relativeFrom="margin">
+                  <wp14:pctHeight>0</wp14:pctHeight>
+                </wp14:sizeRelV>
+              </wp:anchor>
+            </w:drawing>
+          </mc:Choice>
+          <mc:Fallback>
+            <w:pict>
+              <v:shape id="Text Box 12" o:spid="_x0000_s1030" type="#_x0000_t202" style="position:absolute;margin-left:-4.7pt;margin-top:-26.1pt;width:28.05pt;height:30.85pt;z-index:251673600;visibility:visible;mso-wrap-style:square;mso-width-percent:0;mso-height-percent:0;mso-wrap-distance-left:9pt;mso-wrap-distance-top:0;mso-wrap-distance-right:9pt;mso-wrap-distance-bottom:0;mso-position-horizontal:absolute;mso-position-horizontal-relative:text;mso-position-vertical:absolute;mso-position-vertical-relative:text;mso-width-percent:0;mso-height-percent:0;mso-width-relative:margin;mso-height-relative:margin;v-text-anchor:top" o:gfxdata="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" filled="f" stroked="f" strokeweight=".5pt">
+                <v:textbox>
+                  <w:txbxContent>
+                    <w:p>
+                      <w:pPr>
+                        <w:rPr>
+                          <w:b/>
+                          <w:color w:val="C0504D" w:themeColor="accent2"/>
+                          <w:sz w:val="40"/>
+                        </w:rPr>
+                      </w:pPr>
+                      <w:r>
+                        <w:rPr>
+                          <w:b/>
+                          <w:color w:val="C0504D" w:themeColor="accent2"/>
+                          <w:sz w:val="40"/>
+                        </w:rPr>
+                        <w:t>6</w:t>
+                      </w:r>
+                    </w:p>
+                  </w:txbxContent>
+                </v:textbox>
+              </v:shape>
+            </w:pict>
+          </mc:Fallback>
+        </mc:AlternateContent>
+      </w:r>
+      <w:r>
+        <w:rPr>
+          <w:noProof/>
+        </w:rPr>
+        <mc:AlternateContent>
+          <mc:Choice Requires="wps">
+            <w:drawing>
+              <wp:anchor distT="0" distB="0" distL="114300" distR="114300" simplePos="0" relativeHeight="251671552" behindDoc="0" locked="0" layoutInCell="1" allowOverlap="1" wp14:anchorId="7E6452A2" wp14:editId="69C31BC5">
+                <wp:simplePos x="0" y="0"/>
+                <wp:positionH relativeFrom="column">
+                  <wp:posOffset>5303520</wp:posOffset>
+                </wp:positionH>
+                <wp:positionV relativeFrom="paragraph">
+                  <wp:posOffset>-2722245</wp:posOffset>
+                </wp:positionV>
+                <wp:extent cx="356235" cy="391795"/>
+                <wp:effectExtent l="0" t="0" r="0" b="0"/>
+                <wp:wrapNone/>
+                <wp:docPr id="11" name="Text Box 11"/>
+                <wp:cNvGraphicFramePr/>
+                <a:graphic xmlns:a="http://schemas.openxmlformats.org/drawingml/2006/main">
+                  <a:graphicData uri="http://schemas.microsoft.com/office/word/2010/wordprocessingShape">
+                    <wps:wsp>
+                      <wps:cNvSpPr txBox="1"/>
+                      <wps:spPr>
+                        <a:xfrm>
+                          <a:off x="0" y="0"/>
+                          <a:ext cx="356235" cy="391795"/>
+                        </a:xfrm>
+                        <a:prstGeom prst="rect">
+                          <a:avLst/>
+                        </a:prstGeom>
+                        <a:noFill/>
+                        <a:ln w="6350">
+                          <a:noFill/>
+                        </a:ln>
+                        <a:effectLst/>
+                      </wps:spPr>
+                      <wps:style>
+                        <a:lnRef idx="0">
+                          <a:schemeClr val="accent1"/>
+                        </a:lnRef>
+                        <a:fillRef idx="0">
+                          <a:schemeClr val="accent1"/>
+                        </a:fillRef>
+                        <a:effectRef idx="0">
+                          <a:schemeClr val="accent1"/>
+                        </a:effectRef>
+                        <a:fontRef idx="minor">
+                          <a:schemeClr val="dk1"/>
+                        </a:fontRef>
+                      </wps:style>
+                      <wps:txbx>
+                        <w:txbxContent>
+                          <w:p>
+                            <w:pPr>
+                              <w:rPr>
+                                <w:b/>
+                                <w:color w:val="C0504D" w:themeColor="accent2"/>
+                                <w:sz w:val="40"/>
+                              </w:rPr>
+                            </w:pPr>
+                            <w:r>
+                              <w:rPr>
+                                <w:b/>
+                                <w:color w:val="C0504D" w:themeColor="accent2"/>
+                                <w:sz w:val="40"/>
+                              </w:rPr>
+                              <w:t>5</w:t>
+                            </w:r>
+                          </w:p>
+                        </w:txbxContent>
+                      </wps:txbx>
+                      <wps:bodyPr rot="0" spcFirstLastPara="0" vertOverflow="overflow" horzOverflow="overflow" vert="horz" wrap="square" lIns="91440" tIns="45720" rIns="91440" bIns="45720" numCol="1" spcCol="0" rtlCol="0" fromWordArt="0" anchor="t" anchorCtr="0" forceAA="0" compatLnSpc="1">
+                        <a:prstTxWarp prst="textNoShape">
+                          <a:avLst/>
+                        </a:prstTxWarp>
+                        <a:noAutofit/>
+                      </wps:bodyPr>
+                    </wps:wsp>
+                  </a:graphicData>
+                </a:graphic>
+                <wp14:sizeRelH relativeFrom="margin">
+                  <wp14:pctWidth>0</wp14:pctWidth>
+                </wp14:sizeRelH>
+                <wp14:sizeRelV relativeFrom="margin">
+                  <wp14:pctHeight>0</wp14:pctHeight>
+                </wp14:sizeRelV>
+              </wp:anchor>
+            </w:drawing>
+          </mc:Choice>
+          <mc:Fallback>
+            <w:pict>
+              <v:shape id="Text Box 11" o:spid="_x0000_s1031" type="#_x0000_t202" style="position:absolute;margin-left:417.6pt;margin-top:-214.35pt;width:28.05pt;height:30.85pt;z-index:251671552;visibility:visible;mso-wrap-style:square;mso-width-percent:0;mso-height-percent:0;mso-wrap-distance-left:9pt;mso-wrap-distance-top:0;mso-wrap-distance-right:9pt;mso-wrap-distance-bottom:0;mso-position-horizontal:absolute;mso-position-horizontal-relative:text;mso-position-vertical:absolute;mso-position-vertical-relative:text;mso-width-percent:0;mso-height-percent:0;mso-width-relative:margin;mso-height-relative:margin;v-text-anchor:top" o:gfxdata="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" filled="f" stroked="f" strokeweight=".5pt">
+                <v:textbox>
+                  <w:txbxContent>
+                    <w:p>
+                      <w:pPr>
+                        <w:rPr>
+                          <w:b/>
+                          <w:color w:val="C0504D" w:themeColor="accent2"/>
+                          <w:sz w:val="40"/>
+                        </w:rPr>
+                      </w:pPr>
+                      <w:r>
+                        <w:rPr>
+                          <w:b/>
+                          <w:color w:val="C0504D" w:themeColor="accent2"/>
+                          <w:sz w:val="40"/>
+                        </w:rPr>
+                        <w:t>5</w:t>
+                      </w:r>
+                    </w:p>
+                  </w:txbxContent>
+                </v:textbox>
+              </v:shape>
+            </w:pict>
+          </mc:Fallback>
+        </mc:AlternateContent>
+      </w:r>
+      <w:r>
+        <w:rPr>
+          <w:noProof/>
+        </w:rPr>
+        <mc:AlternateContent>
+          <mc:Choice Requires="wps">
+            <w:drawing>
+              <wp:anchor distT="0" distB="0" distL="114300" distR="114300" simplePos="0" relativeHeight="251669504" behindDoc="0" locked="0" layoutInCell="1" allowOverlap="1" wp14:anchorId="7D0D3C30" wp14:editId="7FCB05A7">
+                <wp:simplePos x="0" y="0"/>
+                <wp:positionH relativeFrom="column">
+                  <wp:posOffset>-277495</wp:posOffset>
+                </wp:positionH>
+                <wp:positionV relativeFrom="paragraph">
+                  <wp:posOffset>-2390140</wp:posOffset>
+                </wp:positionV>
+                <wp:extent cx="356235" cy="391795"/>
+                <wp:effectExtent l="0" t="0" r="0" b="0"/>
+                <wp:wrapNone/>
+                <wp:docPr id="10" name="Text Box 10"/>
+                <wp:cNvGraphicFramePr/>
+                <a:graphic xmlns:a="http://schemas.openxmlformats.org/drawingml/2006/main">
+                  <a:graphicData uri="http://schemas.microsoft.com/office/word/2010/wordprocessingShape">
+                    <wps:wsp>
+                      <wps:cNvSpPr txBox="1"/>
+                      <wps:spPr>
+                        <a:xfrm>
+                          <a:off x="0" y="0"/>
+                          <a:ext cx="356235" cy="391795"/>
+                        </a:xfrm>
+                        <a:prstGeom prst="rect">
+                          <a:avLst/>
+                        </a:prstGeom>
+                        <a:noFill/>
+                        <a:ln w="6350">
+                          <a:noFill/>
+                        </a:ln>
+                        <a:effectLst/>
+                      </wps:spPr>
+                      <wps:style>
+                        <a:lnRef idx="0">
+                          <a:schemeClr val="accent1"/>
+                        </a:lnRef>
+                        <a:fillRef idx="0">
+                          <a:schemeClr val="accent1"/>
+                        </a:fillRef>
+                        <a:effectRef idx="0">
+                          <a:schemeClr val="accent1"/>
+                        </a:effectRef>
+                        <a:fontRef idx="minor">
+                          <a:schemeClr val="dk1"/>
+                        </a:fontRef>
+                      </wps:style>
+                      <wps:txbx>
+                        <w:txbxContent>
+                          <w:p>
+                            <w:pPr>
+                              <w:rPr>
+                                <w:b/>
+                                <w:color w:val="C0504D" w:themeColor="accent2"/>
+                                <w:sz w:val="40"/>
+                              </w:rPr>
+                            </w:pPr>
+                            <w:r>
+                              <w:rPr>
+                                <w:b/>
+                                <w:color w:val="C0504D" w:themeColor="accent2"/>
+                                <w:sz w:val="40"/>
+                              </w:rPr>
+                              <w:t>4</w:t>
+                            </w:r>
+                          </w:p>
+                        </w:txbxContent>
+                      </wps:txbx>
+                      <wps:bodyPr rot="0" spcFirstLastPara="0" vertOverflow="overflow" horzOverflow="overflow" vert="horz" wrap="square" lIns="91440" tIns="45720" rIns="91440" bIns="45720" numCol="1" spcCol="0" rtlCol="0" fromWordArt="0" anchor="t" anchorCtr="0" forceAA="0" compatLnSpc="1">
+                        <a:prstTxWarp prst="textNoShape">
+                          <a:avLst/>
+                        </a:prstTxWarp>
+                        <a:noAutofit/>
+                      </wps:bodyPr>
+                    </wps:wsp>
+                  </a:graphicData>
+                </a:graphic>
+                <wp14:sizeRelH relativeFrom="margin">
+                  <wp14:pctWidth>0</wp14:pctWidth>
+                </wp14:sizeRelH>
+                <wp14:sizeRelV relativeFrom="margin">
+                  <wp14:pctHeight>0</wp14:pctHeight>
+                </wp14:sizeRelV>
+              </wp:anchor>
+            </w:drawing>
+          </mc:Choice>
+          <mc:Fallback>
+            <w:pict>
+              <v:shape id="Text Box 10" o:spid="_x0000_s1032" type="#_x0000_t202" style="position:absolute;margin-left:-21.85pt;margin-top:-188.2pt;width:28.05pt;height:30.85pt;z-index:251669504;visibility:visible;mso-wrap-style:square;mso-width-percent:0;mso-height-percent:0;mso-wrap-distance-left:9pt;mso-wrap-distance-top:0;mso-wrap-distance-right:9pt;mso-wrap-distance-bottom:0;mso-position-horizontal:absolute;mso-position-horizontal-relative:text;mso-position-vertical:absolute;mso-position-vertical-relative:text;mso-width-percent:0;mso-height-percent:0;mso-width-relative:margin;mso-height-relative:margin;v-text-anchor:top" o:gfxdata="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" filled="f" stroked="f" strokeweight=".5pt">
+                <v:textbox>
+                  <w:txbxContent>
+                    <w:p>
+                      <w:pPr>
+                        <w:rPr>
+                          <w:b/>
+                          <w:color w:val="C0504D" w:themeColor="accent2"/>
+                          <w:sz w:val="40"/>
+                        </w:rPr>
+                      </w:pPr>
+                      <w:r>
+                        <w:rPr>
+                          <w:b/>
+                          <w:color w:val="C0504D" w:themeColor="accent2"/>
+                          <w:sz w:val="40"/>
+                        </w:rPr>
+                        <w:t>4</w:t>
+                      </w:r>
+                    </w:p>
+                  </w:txbxContent>
+                </v:textbox>
+              </v:shape>
+            </w:pict>
+          </mc:Fallback>
+        </mc:AlternateContent>
+      </w:r>
+      <w:r>
+        <w:rPr>
+          <w:noProof/>
+        </w:rPr>
+        <mc:AlternateContent>
+          <mc:Choice Requires="wps">
+            <w:drawing>
+              <wp:anchor distT="0" distB="0" distL="114300" distR="114300" simplePos="0" relativeHeight="251667456" behindDoc="0" locked="0" layoutInCell="1" allowOverlap="1" wp14:anchorId="2AA4E06A" wp14:editId="12420905">
+                <wp:simplePos x="0" y="0"/>
+                <wp:positionH relativeFrom="column">
+                  <wp:posOffset>3619500</wp:posOffset>
+                </wp:positionH>
+                <wp:positionV relativeFrom="paragraph">
+                  <wp:posOffset>-1995805</wp:posOffset>
+                </wp:positionV>
+                <wp:extent cx="356235" cy="391795"/>
+                <wp:effectExtent l="0" t="0" r="0" b="0"/>
+                <wp:wrapNone/>
+                <wp:docPr id="8" name="Text Box 8"/>
+                <wp:cNvGraphicFramePr/>
+                <a:graphic xmlns:a="http://schemas.openxmlformats.org/drawingml/2006/main">
+                  <a:graphicData uri="http://schemas.microsoft.com/office/word/2010/wordprocessingShape">
+                    <wps:wsp>
+                      <wps:cNvSpPr txBox="1"/>
+                      <wps:spPr>
+                        <a:xfrm>
+                          <a:off x="0" y="0"/>
+                          <a:ext cx="356235" cy="391795"/>
+                        </a:xfrm>
+                        <a:prstGeom prst="rect">
+                          <a:avLst/>
+                        </a:prstGeom>
+                        <a:noFill/>
+                        <a:ln w="6350">
+                          <a:noFill/>
+                        </a:ln>
+                        <a:effectLst/>
+                      </wps:spPr>
+                      <wps:style>
+                        <a:lnRef idx="0">
+                          <a:schemeClr val="accent1"/>
+                        </a:lnRef>
+                        <a:fillRef idx="0">
+                          <a:schemeClr val="accent1"/>
+                        </a:fillRef>
+                        <a:effectRef idx="0">
+                          <a:schemeClr val="accent1"/>
+                        </a:effectRef>
+                        <a:fontRef idx="minor">
+                          <a:schemeClr val="dk1"/>
+                        </a:fontRef>
+                      </wps:style>
+                      <wps:txbx>
+                        <w:txbxContent>
+                          <w:p>
+                            <w:pPr>
+                              <w:rPr>
+                                <w:b/>
+                                <w:color w:val="C0504D" w:themeColor="accent2"/>
+                                <w:sz w:val="40"/>
+                              </w:rPr>
+                            </w:pPr>
+                            <w:r>
+                              <w:rPr>
+                                <w:b/>
+                                <w:color w:val="C0504D" w:themeColor="accent2"/>
+                                <w:sz w:val="40"/>
+                              </w:rPr>
+                              <w:t>3</w:t>
+                            </w:r>
+                          </w:p>
+                        </w:txbxContent>
+                      </wps:txbx>
+                      <wps:bodyPr rot="0" spcFirstLastPara="0" vertOverflow="overflow" horzOverflow="overflow" vert="horz" wrap="square" lIns="91440" tIns="45720" rIns="91440" bIns="45720" numCol="1" spcCol="0" rtlCol="0" fromWordArt="0" anchor="t" anchorCtr="0" forceAA="0" compatLnSpc="1">
+                        <a:prstTxWarp prst="textNoShape">
+                          <a:avLst/>
+                        </a:prstTxWarp>
+                        <a:noAutofit/>
+                      </wps:bodyPr>
+                    </wps:wsp>
+                  </a:graphicData>
+                </a:graphic>
+                <wp14:sizeRelH relativeFrom="margin">
+                  <wp14:pctWidth>0</wp14:pctWidth>
+                </wp14:sizeRelH>
+                <wp14:sizeRelV relativeFrom="margin">
+                  <wp14:pctHeight>0</wp14:pctHeight>
+                </wp14:sizeRelV>
+              </wp:anchor>
+            </w:drawing>
+          </mc:Choice>
+          <mc:Fallback>
+            <w:pict>
+              <v:shape id="Text Box 8" o:spid="_x0000_s1033" type="#_x0000_t202" style="position:absolute;margin-left:285pt;margin-top:-157.15pt;width:28.05pt;height:30.85pt;z-index:251667456;visibility:visible;mso-wrap-style:square;mso-width-percent:0;mso-height-percent:0;mso-wrap-distance-left:9pt;mso-wrap-distance-top:0;mso-wrap-distance-right:9pt;mso-wrap-distance-bottom:0;mso-position-horizontal:absolute;mso-position-horizontal-relative:text;mso-position-vertical:absolute;mso-position-vertical-relative:text;mso-width-percent:0;mso-height-percent:0;mso-width-relative:margin;mso-height-relative:margin;v-text-anchor:top" o:gfxdata="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" filled="f" stroked="f" strokeweight=".5pt">
+                <v:textbox>
+                  <w:txbxContent>
+                    <w:p>
+                      <w:pPr>
+                        <w:rPr>
+                          <w:b/>
+                          <w:color w:val="C0504D" w:themeColor="accent2"/>
+                          <w:sz w:val="40"/>
+                        </w:rPr>
+                      </w:pPr>
+                      <w:r>
+                        <w:rPr>
+                          <w:b/>
+                          <w:color w:val="C0504D" w:themeColor="accent2"/>
+                          <w:sz w:val="40"/>
+                        </w:rPr>
+                        <w:t>3</w:t>
+                      </w:r>
+                    </w:p>
+                  </w:txbxContent>
+                </v:textbox>
+              </v:shape>
+            </w:pict>
+          </mc:Fallback>
+        </mc:AlternateContent>
+      </w:r>
+      <w:r>
+        <w:rPr>
+          <w:noProof/>
+        </w:rPr>
+        <mc:AlternateContent>
+          <mc:Choice Requires="wps">
+            <w:drawing>
+              <wp:anchor distT="0" distB="0" distL="114300" distR="114300" simplePos="0" relativeHeight="251665408" behindDoc="0" locked="0" layoutInCell="1" allowOverlap="1" wp14:anchorId="0A60B560" wp14:editId="3B1ACBF6">
+                <wp:simplePos x="0" y="0"/>
+                <wp:positionH relativeFrom="column">
+                  <wp:posOffset>2811804</wp:posOffset>
+                </wp:positionH>
+                <wp:positionV relativeFrom="paragraph">
+                  <wp:posOffset>-927537</wp:posOffset>
+                </wp:positionV>
+                <wp:extent cx="356235" cy="391795"/>
+                <wp:effectExtent l="0" t="0" r="0" b="0"/>
+                <wp:wrapNone/>
+                <wp:docPr id="7" name="Text Box 7"/>
+                <wp:cNvGraphicFramePr/>
+                <a:graphic xmlns:a="http://schemas.openxmlformats.org/drawingml/2006/main">
+                  <a:graphicData uri="http://schemas.microsoft.com/office/word/2010/wordprocessingShape">
+                    <wps:wsp>
+                      <wps:cNvSpPr txBox="1"/>
+                      <wps:spPr>
+                        <a:xfrm>
+                          <a:off x="0" y="0"/>
+                          <a:ext cx="356235" cy="391795"/>
+                        </a:xfrm>
+                        <a:prstGeom prst="rect">
+                          <a:avLst/>
+                        </a:prstGeom>
+                        <a:noFill/>
+                        <a:ln w="6350">
+                          <a:noFill/>
+                        </a:ln>
+                        <a:effectLst/>
+                      </wps:spPr>
+                      <wps:style>
+                        <a:lnRef idx="0">
+                          <a:schemeClr val="accent1"/>
+                        </a:lnRef>
+                        <a:fillRef idx="0">
+                          <a:schemeClr val="accent1"/>
+                        </a:fillRef>
+                        <a:effectRef idx="0">
+                          <a:schemeClr val="accent1"/>
+                        </a:effectRef>
+                        <a:fontRef idx="minor">
+                          <a:schemeClr val="dk1"/>
+                        </a:fontRef>
+                      </wps:style>
+                      <wps:txbx>
+                        <w:txbxContent>
+                          <w:p>
+                            <w:pPr>
+                              <w:rPr>
+                                <w:b/>
+                                <w:color w:val="C0504D" w:themeColor="accent2"/>
+                                <w:sz w:val="40"/>
+                              </w:rPr>
+                            </w:pPr>
+                            <w:r>
+                              <w:rPr>
+                                <w:b/>
+                                <w:color w:val="C0504D" w:themeColor="accent2"/>
+                                <w:sz w:val="40"/>
+                              </w:rPr>
+                              <w:t>2</w:t>
+                            </w:r>
+                          </w:p>
+                        </w:txbxContent>
+                      </wps:txbx>
+                      <wps:bodyPr rot="0" spcFirstLastPara="0" vertOverflow="overflow" horzOverflow="overflow" vert="horz" wrap="square" lIns="91440" tIns="45720" rIns="91440" bIns="45720" numCol="1" spcCol="0" rtlCol="0" fromWordArt="0" anchor="t" anchorCtr="0" forceAA="0" compatLnSpc="1">
+                        <a:prstTxWarp prst="textNoShape">
+                          <a:avLst/>
+                        </a:prstTxWarp>
+                        <a:noAutofit/>
+                      </wps:bodyPr>
+                    </wps:wsp>
+                  </a:graphicData>
+                </a:graphic>
+                <wp14:sizeRelH relativeFrom="margin">
+                  <wp14:pctWidth>0</wp14:pctWidth>
+                </wp14:sizeRelH>
+                <wp14:sizeRelV relativeFrom="margin">
+                  <wp14:pctHeight>0</wp14:pctHeight>
+                </wp14:sizeRelV>
+              </wp:anchor>
+            </w:drawing>
+          </mc:Choice>
+          <mc:Fallback>
+            <w:pict>
+              <v:shape id="Text Box 7" o:spid="_x0000_s1034" type="#_x0000_t202" style="position:absolute;margin-left:221.4pt;margin-top:-73.05pt;width:28.05pt;height:30.85pt;z-index:251665408;visibility:visible;mso-wrap-style:square;mso-width-percent:0;mso-height-percent:0;mso-wrap-distance-left:9pt;mso-wrap-distance-top:0;mso-wrap-distance-right:9pt;mso-wrap-distance-bottom:0;mso-position-horizontal:absolute;mso-position-horizontal-relative:text;mso-position-vertical:absolute;mso-position-vertical-relative:text;mso-width-percent:0;mso-height-percent:0;mso-width-relative:margin;mso-height-relative:margin;v-text-anchor:top" o:gfxdata="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" filled="f" stroked="f" strokeweight=".5pt">
+                <v:textbox>
+                  <w:txbxContent>
+                    <w:p>
+                      <w:pPr>
+                        <w:rPr>
+                          <w:b/>
+                          <w:color w:val="C0504D" w:themeColor="accent2"/>
+                          <w:sz w:val="40"/>
+                        </w:rPr>
+                      </w:pPr>
+                      <w:r>
+                        <w:rPr>
+                          <w:b/>
+                          <w:color w:val="C0504D" w:themeColor="accent2"/>
+                          <w:sz w:val="40"/>
+                        </w:rPr>
+                        <w:t>2</w:t>
+                      </w:r>
+                    </w:p>
+                  </w:txbxContent>
+                </v:textbox>
+              </v:shape>
+            </w:pict>
+          </mc:Fallback>
+        </mc:AlternateContent>
+      </w:r>
+      <w:r>
+        <w:rPr>
+          <w:noProof/>
+        </w:rPr>
+        <mc:AlternateContent>
+          <mc:Choice Requires="wps">
+            <w:drawing>
+              <wp:anchor distT="0" distB="0" distL="114300" distR="114300" simplePos="0" relativeHeight="251663360" behindDoc="0" locked="0" layoutInCell="1" allowOverlap="1" wp14:anchorId="0E0F7D07" wp14:editId="033C3529">
+                <wp:simplePos x="0" y="0"/>
+                <wp:positionH relativeFrom="column">
+                  <wp:posOffset>3371850</wp:posOffset>
+                </wp:positionH>
+                <wp:positionV relativeFrom="paragraph">
+                  <wp:posOffset>-2718435</wp:posOffset>
+                </wp:positionV>
+                <wp:extent cx="356235" cy="391795"/>
+                <wp:effectExtent l="0" t="0" r="0" b="0"/>
+                <wp:wrapNone/>
+                <wp:docPr id="6" name="Text Box 6"/>
+                <wp:cNvGraphicFramePr/>
+                <a:graphic xmlns:a="http://schemas.openxmlformats.org/drawingml/2006/main">
+                  <a:graphicData uri="http://schemas.microsoft.com/office/word/2010/wordprocessingShape">
+                    <wps:wsp>
+                      <wps:cNvSpPr txBox="1"/>
+                      <wps:spPr>
+                        <a:xfrm>
+                          <a:off x="0" y="0"/>
+                          <a:ext cx="356235" cy="391795"/>
+                        </a:xfrm>
+                        <a:prstGeom prst="rect">
+                          <a:avLst/>
+                        </a:prstGeom>
+                        <a:noFill/>
+                        <a:ln w="6350">
+                          <a:noFill/>
+                        </a:ln>
+                        <a:effectLst/>
+                      </wps:spPr>
+                      <wps:style>
+                        <a:lnRef idx="0">
+                          <a:schemeClr val="accent1"/>
+                        </a:lnRef>
+                        <a:fillRef idx="0">
+                          <a:schemeClr val="accent1"/>
+                        </a:fillRef>
+                        <a:effectRef idx="0">
+                          <a:schemeClr val="accent1"/>
+                        </a:effectRef>
+                        <a:fontRef idx="minor">
+                          <a:schemeClr val="dk1"/>
+                        </a:fontRef>
+                      </wps:style>
+                      <wps:txbx>
+                        <w:txbxContent>
+                          <w:p>
+                            <w:pPr>
+                              <w:rPr>
+                                <w:b/>
+                                <w:color w:val="C0504D" w:themeColor="accent2"/>
+                                <w:sz w:val="40"/>
+                              </w:rPr>
+                            </w:pPr>
+                            <w:r>
+                              <w:rPr>
+                                <w:b/>
+                                <w:color w:val="C0504D" w:themeColor="accent2"/>
+                                <w:sz w:val="40"/>
+                              </w:rPr>
+                              <w:t>1</w:t>
+                            </w:r>
+                          </w:p>
+                        </w:txbxContent>
+                      </wps:txbx>
+                      <wps:bodyPr rot="0" spcFirstLastPara="0" vertOverflow="overflow" horzOverflow="overflow" vert="horz" wrap="square" lIns="91440" tIns="45720" rIns="91440" bIns="45720" numCol="1" spcCol="0" rtlCol="0" fromWordArt="0" anchor="t" anchorCtr="0" forceAA="0" compatLnSpc="1">
+                        <a:prstTxWarp prst="textNoShape">
+                          <a:avLst/>
+                        </a:prstTxWarp>
+                        <a:noAutofit/>
+                      </wps:bodyPr>
+                    </wps:wsp>
+                  </a:graphicData>
+                </a:graphic>
+                <wp14:sizeRelH relativeFrom="margin">
+                  <wp14:pctWidth>0</wp14:pctWidth>
+                </wp14:sizeRelH>
+                <wp14:sizeRelV relativeFrom="margin">
+                  <wp14:pctHeight>0</wp14:pctHeight>
+                </wp14:sizeRelV>
+              </wp:anchor>
+            </w:drawing>
+          </mc:Choice>
+          <mc:Fallback>
+            <w:pict>
+              <v:shape id="Text Box 6" o:spid="_x0000_s1035" type="#_x0000_t202" style="position:absolute;margin-left:265.5pt;margin-top:-214.05pt;width:28.05pt;height:30.85pt;z-index:251663360;visibility:visible;mso-wrap-style:square;mso-width-percent:0;mso-height-percent:0;mso-wrap-distance-left:9pt;mso-wrap-distance-top:0;mso-wrap-distance-right:9pt;mso-wrap-distance-bottom:0;mso-position-horizontal:absolute;mso-position-horizontal-relative:text;mso-position-vertical:absolute;mso-position-vertical-relative:text;mso-width-percent:0;mso-height-percent:0;mso-width-relative:margin;mso-height-relative:margin;v-text-anchor:top" o:gfxdata="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" filled="f" stroked="f" strokeweight=".5pt">
+                <v:textbox>
+                  <w:txbxContent>
+                    <w:p>
+                      <w:pPr>
+                        <w:rPr>
+                          <w:b/>
+                          <w:color w:val="C0504D" w:themeColor="accent2"/>
+                          <w:sz w:val="40"/>
+                        </w:rPr>
+                      </w:pPr>
+                      <w:r>
+                        <w:rPr>
+                          <w:b/>
+                          <w:color w:val="C0504D" w:themeColor="accent2"/>
+                          <w:sz w:val="40"/>
+                        </w:rPr>
+                        <w:t>1</w:t>
+                      </w:r>
+                    </w:p>
+                  </w:txbxContent>
+                </v:textbox>
+              </v:shape>
+            </w:pict>
+          </mc:Fallback>
+        </mc:AlternateContent>
+      </w:r>
+      <w:r>
+        <w:rPr>
+          <w:noProof/>
+        </w:rPr>
+        <w:drawing>
+          <wp:anchor distT="0" distB="0" distL="114300" distR="114300" simplePos="0" relativeHeight="251660288" behindDoc="0" locked="0" layoutInCell="1" allowOverlap="1" wp14:anchorId="37D0218A" wp14:editId="46A37517">
+            <wp:simplePos x="0" y="0"/>
+            <wp:positionH relativeFrom="column">
+              <wp:posOffset>-428625</wp:posOffset>
+            </wp:positionH>
+            <wp:positionV relativeFrom="paragraph">
+              <wp:posOffset>-635</wp:posOffset>
+            </wp:positionV>
+            <wp:extent cx="6852920" cy="2897505"/>
+            <wp:effectExtent l="0" t="0" r="5080" b="0"/>
+            <wp:wrapSquare wrapText="bothSides"/>
+            <wp:docPr id="2" name="Picture 2" descr="C:\Users\MR LEO\Desktop\Ground Station.tif"/>
+            <wp:cNvGraphicFramePr>
+              <a:graphicFrameLocks xmlns:a="http://schemas.openxmlformats.org/drawingml/2006/main" noChangeAspect="1"/>
+            </wp:cNvGraphicFramePr>
+            <a:graphic xmlns:a="http://schemas.openxmlformats.org/drawingml/2006/main">
+              <a:graphicData uri="http://schemas.openxmlformats.org/drawingml/2006/picture">
+                <pic:pic xmlns:pic="http://schemas.openxmlformats.org/drawingml/2006/picture">
+                  <pic:nvPicPr>
+                    <pic:cNvPr id="0" name="Picture 1" descr="C:\Users\MR LEO\Desktop\Ground Station.tif"/>
+                    <pic:cNvPicPr>
+                      <a:picLocks noChangeAspect="1" noChangeArrowheads="1"/>
+                    </pic:cNvPicPr>
+                  </pic:nvPicPr>
+                  <pic:blipFill>
+                    <a:blip r:embed="rId10" cstate="print">
+                      <a:extLst>
+                        <a:ext uri="{28A0092B-C50C-407E-A947-70E740481C1C}">
+                          <a14:useLocalDpi xmlns:a14="http://schemas.microsoft.com/office/drawing/2010/main" val="0"/>
+                        </a:ext>
+                      </a:extLst>
+                    </a:blip>
+                    <a:srcRect/>
+                    <a:stretch>
+                      <a:fillRect/>
+                    </a:stretch>
+                  </pic:blipFill>
+                  <pic:spPr bwMode="auto">
+                    <a:xfrm>
+                      <a:off x="0" y="0"/>
+                      <a:ext cx="6852920" cy="2897505"/>
+                    </a:xfrm>
+                    <a:prstGeom prst="rect">
+                      <a:avLst/>
+                    </a:prstGeom>
+                    <a:noFill/>
+                    <a:ln>
+                      <a:noFill/>
+                    </a:ln>
+                  </pic:spPr>
+                </pic:pic>
+              </a:graphicData>
+            </a:graphic>
+            <wp14:sizeRelH relativeFrom="page">
+              <wp14:pctWidth>0</wp14:pctWidth>
+            </wp14:sizeRelH>
+            <wp14:sizeRelV relativeFrom="page">
+              <wp14:pctHeight>0</wp14:pctHeight>
+            </wp14:sizeRelV>
+          </wp:anchor>
+        </w:drawing>
+      </w:r>
+      <w:r>
+        <w:rPr>
+          <w:noProof/>
+        </w:rPr>
+        <mc:AlternateContent>
+          <mc:Choice Requires="wps">
+            <w:drawing>
+              <wp:anchor distT="0" distB="0" distL="114300" distR="114300" simplePos="0" relativeHeight="251662336" behindDoc="0" locked="0" layoutInCell="1" allowOverlap="1" wp14:anchorId="07CFC88D" wp14:editId="494D90DB">
+                <wp:simplePos x="0" y="0"/>
+                <wp:positionH relativeFrom="column">
+                  <wp:posOffset>-392430</wp:posOffset>
+                </wp:positionH>
+                <wp:positionV relativeFrom="paragraph">
+                  <wp:posOffset>2954020</wp:posOffset>
+                </wp:positionV>
+                <wp:extent cx="6852920" cy="635"/>
+                <wp:effectExtent l="0" t="0" r="0" b="0"/>
+                <wp:wrapSquare wrapText="bothSides"/>
+                <wp:docPr id="3" name="Text Box 3"/>
+                <wp:cNvGraphicFramePr/>
+                <a:graphic xmlns:a="http://schemas.openxmlformats.org/drawingml/2006/main">
+                  <a:graphicData uri="http://schemas.microsoft.com/office/word/2010/wordprocessingShape">
+                    <wps:wsp>
+                      <wps:cNvSpPr txBox="1"/>
+                      <wps:spPr>
+                        <a:xfrm>
+                          <a:off x="0" y="0"/>
+                          <a:ext cx="6852920" cy="635"/>
+                        </a:xfrm>
+                        <a:prstGeom prst="rect">
+                          <a:avLst/>
+                        </a:prstGeom>
+                        <a:solidFill>
+                          <a:prstClr val="white"/>
+                        </a:solidFill>
+                        <a:ln>
+                          <a:noFill/>
+                        </a:ln>
+                        <a:effectLst/>
+                      </wps:spPr>
+                      <wps:txbx>
+                        <w:txbxContent>
+                          <w:p>
+                            <w:pPr>
+                              <w:pStyle w:val="Caption"/>
+                              <w:jc w:val="center"/>
+                              <w:rPr>
+                                <w:noProof/>
+                              </w:rPr>
+                            </w:pPr>
+                            <w:r>
+                              <w:rPr>
+                                <w:b/>
+                              </w:rPr>
+                              <w:t xml:space="preserve">Figure </w:t>
+                            </w:r>
+                            <w:r>
+                              <w:rPr>
+                                <w:b/>
+                              </w:rPr>
+                              <w:fldChar w:fldCharType="begin"/>
+                            </w:r>
+                            <w:r>
+                              <w:rPr>
+                                <w:b/>
+                              </w:rPr>
+                              <w:instrText xml:space="preserve"> SEQ Figure \* ARABIC </w:instrText>
+                            </w:r>
+                            <w:r>
+                              <w:rPr>
+                                <w:b/>
+                              </w:rPr>
+                              <w:fldChar w:fldCharType="separate"/>
+                            </w:r>
+                            <w:r>
+                              <w:rPr>
+                                <w:b/>
+                                <w:noProof/>
+                              </w:rPr>
+                              <w:t>1</w:t>
+                            </w:r>
+                            <w:r>
+                              <w:rPr>
+                                <w:b/>
+                              </w:rPr>
+                              <w:fldChar w:fldCharType="end"/>
+                            </w:r>
+                            <w:r>
+                              <w:rPr>
+                                <w:b/>
+                              </w:rPr>
+                              <w:t>:</w:t>
+                            </w:r>
+                            <w:r>
+                              <w:t xml:space="preserve"> Ground Station Software</w:t>
+                            </w:r>
+                          </w:p>
+                        </w:txbxContent>
+                      </wps:txbx>
+                      <wps:bodyPr rot="0" spcFirstLastPara="0" vertOverflow="overflow" horzOverflow="overflow" vert="horz" wrap="square" lIns="0" tIns="0" rIns="0" bIns="0" numCol="1" spcCol="0" rtlCol="0" fromWordArt="0" anchor="t" anchorCtr="0" forceAA="0" compatLnSpc="1">
+                        <a:prstTxWarp prst="textNoShape">
+                          <a:avLst/>
+                        </a:prstTxWarp>
+                        <a:spAutoFit/>
+                      </wps:bodyPr>
+                    </wps:wsp>
+                  </a:graphicData>
+                </a:graphic>
+              </wp:anchor>
+            </w:drawing>
+          </mc:Choice>
+          <mc:Fallback>
+            <w:pict>
+              <v:shape id="_x0000_s1036" type="#_x0000_t202" style="position:absolute;margin-left:-30.9pt;margin-top:232.6pt;width:539.6pt;height:.05pt;z-index:251662336;visibility:visible;mso-wrap-style:square;mso-wrap-distance-left:9pt;mso-wrap-distance-top:0;mso-wrap-distance-right:9pt;mso-wrap-distance-bottom:0;mso-position-horizontal:absolute;mso-position-horizontal-relative:text;mso-position-vertical:absolute;mso-position-vertical-relative:text;v-text-anchor:top" o:gfxdata="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" stroked="f">
+                <v:textbox style="mso-fit-shape-to-text:t" inset="0,0,0,0">
+                  <w:txbxContent>
+                    <w:p>
+                      <w:pPr>
+                        <w:pStyle w:val="Caption"/>
+                        <w:jc w:val="center"/>
+                        <w:rPr>
+                          <w:noProof/>
+                        </w:rPr>
+                      </w:pPr>
+                      <w:r>
+                        <w:rPr>
+                          <w:b/>
+                        </w:rPr>
+                        <w:t xml:space="preserve">Figure </w:t>
+                      </w:r>
+                      <w:r>
+                        <w:rPr>
+                          <w:b/>
+                        </w:rPr>
+                        <w:fldChar w:fldCharType="begin"/>
+                      </w:r>
+                      <w:r>
+                        <w:rPr>
+                          <w:b/>
+                        </w:rPr>
+                        <w:instrText xml:space="preserve"> SEQ Figure \* ARABIC </w:instrText>
+                      </w:r>
+                      <w:r>
+                        <w:rPr>
+                          <w:b/>
+                        </w:rPr>
+                        <w:fldChar w:fldCharType="separate"/>
+                      </w:r>
+                      <w:r>
+                        <w:rPr>
+                          <w:b/>
+                          <w:noProof/>
+                        </w:rPr>
+                        <w:t>1</w:t>
+                      </w:r>
+                      <w:r>
+                        <w:rPr>
+                          <w:b/>
+                        </w:rPr>
+                        <w:fldChar w:fldCharType="end"/>
+                      </w:r>
+                      <w:r>
+                        <w:rPr>
+                          <w:b/>
+                        </w:rPr>
+                        <w:t>:</w:t>
+                      </w:r>
+                      <w:r>
+                        <w:t xml:space="preserve"> Ground Station Software</w:t>
+                      </w:r>
+                    </w:p>
+                  </w:txbxContent>
+                </v:textbox>
+                <w10:wrap type="square"/>
+              </v:shape>
+            </w:pict>
+          </mc:Fallback>
+        </mc:AlternateContent>
+      </w:r>
     </w:p>
     <w:p>
       <w:pPr>
         <w:pStyle w:val="Heading1"/>
       </w:pPr>
-      <w:bookmarkStart w:id="10" w:name="_Toc384581430"/>
-      <w:bookmarkStart w:id="11" w:name="_Toc384581465"/>
+      <w:bookmarkStart w:id="9" w:name="_Toc384581430"/>
+      <w:bookmarkStart w:id="10" w:name="_Toc384581465"/>
       <w:r>
         <w:t>Payload Troubleshooting</w:t>
       </w:r>
+      <w:bookmarkEnd w:id="9"/>
       <w:bookmarkEnd w:id="10"/>
-      <w:bookmarkEnd w:id="11"/>
     </w:p>
     <w:p>
       <w:proofErr w:type="spellStart"/>
@@ -2843,12 +4128,14 @@
       <w:r>
         <w:t>sdjvsdko</w:t>
       </w:r>
+      <w:bookmarkStart w:id="11" w:name="_GoBack"/>
+      <w:bookmarkEnd w:id="11"/>
       <w:proofErr w:type="spellEnd"/>
       <w:proofErr w:type="gramEnd"/>
     </w:p>
     <w:sectPr>
-      <w:headerReference w:type="default" r:id="rId10"/>
-      <w:footerReference w:type="default" r:id="rId11"/>
+      <w:headerReference w:type="default" r:id="rId11"/>
+      <w:footerReference w:type="default" r:id="rId12"/>
       <w:pgSz w:w="12240" w:h="15840"/>
       <w:pgMar w:top="1440" w:right="1440" w:bottom="1440" w:left="1440" w:header="996" w:footer="996" w:gutter="0"/>
       <w:cols w:space="720"/>
@@ -2892,6 +4179,7 @@
         <w:id w:val="-2134693748"/>
         <w:text/>
       </w:sdtPr>
+      <w:sdtEndPr/>
       <w:sdtContent>
         <w:r>
           <w:rPr>
@@ -2922,7 +4210,7 @@
       <w:rPr>
         <w:noProof/>
       </w:rPr>
-      <w:t>1</w:t>
+      <w:t>5</w:t>
     </w:r>
     <w:r>
       <w:fldChar w:fldCharType="end"/>
@@ -2930,27 +4218,14 @@
     <w:r>
       <w:t xml:space="preserve"> of </w:t>
     </w:r>
-    <w:r>
-      <w:fldChar w:fldCharType="begin"/>
-    </w:r>
-    <w:r>
-      <w:instrText xml:space="preserve"> NUMPAGES  </w:instrText>
-    </w:r>
-    <w:r>
-      <w:fldChar w:fldCharType="separate"/>
-    </w:r>
-    <w:r>
-      <w:rPr>
-        <w:noProof/>
-      </w:rPr>
-      <w:t>4</w:t>
-    </w:r>
-    <w:r>
-      <w:rPr>
-        <w:noProof/>
-      </w:rPr>
-      <w:fldChar w:fldCharType="end"/>
-    </w:r>
+    <w:fldSimple w:instr=" NUMPAGES  ">
+      <w:r>
+        <w:rPr>
+          <w:noProof/>
+        </w:rPr>
+        <w:t>5</w:t>
+      </w:r>
+    </w:fldSimple>
   </w:p>
   <w:p>
     <w:pPr>
@@ -10455,7 +11730,9 @@
   </w:compat>
   <w:rsids>
     <w:rsidRoot w:val="008D48E0"/>
+    <w:rsid w:val="006A3D07"/>
     <w:rsid w:val="008D48E0"/>
+    <w:rsid w:val="00BD62A6"/>
   </w:rsids>
   <m:mathPr>
     <m:mathFont m:val="Cambria Math"/>
@@ -11212,7 +12489,7 @@
 </file>
 
 <file path=customXml/itemProps1.xml><?xml version="1.0" encoding="utf-8"?>
-<ds:datastoreItem xmlns:ds="http://schemas.openxmlformats.org/officeDocument/2006/customXml" ds:itemID="{B4E13C81-C28E-47C2-BE91-97F3400345B1}">
+<ds:datastoreItem xmlns:ds="http://schemas.openxmlformats.org/officeDocument/2006/customXml" ds:itemID="{667F70EE-91DF-4F22-B721-8D315C42D3DD}">
   <ds:schemaRefs>
     <ds:schemaRef ds:uri="http://schemas.openxmlformats.org/officeDocument/2006/bibliography"/>
   </ds:schemaRefs>

</xml_diff>